<commit_message>
Update on 06/04/2020 at 17:11
</commit_message>
<xml_diff>
--- a/Documents/School policy documents/Prospectus 2019.2020.docx
+++ b/Documents/School policy documents/Prospectus 2019.2020.docx
@@ -7051,7 +7051,7 @@
           <w:szCs w:val="24"/>
           <w:lang w:eastAsia="en-GB"/>
         </w:rPr>
-        <w:t>10</w:t>
+        <w:t>45</w:t>
       </w:r>
       <w:r>
         <w:rPr>
@@ -7072,7 +7072,27 @@
           <w:szCs w:val="24"/>
           <w:lang w:eastAsia="en-GB"/>
         </w:rPr>
-        <w:t xml:space="preserve"> per term. This needs to be paid prior to the start of each term or prior to attendance if you are making a midterm start. Additional costs may be incurred e.g. if specialist professionals or one to one teaching is required.</w:t>
+        <w:t xml:space="preserve"> per </w:t>
+      </w:r>
+      <w:r>
+        <w:rPr>
+          <w:rFonts w:ascii="Candara" w:eastAsia="Times New Roman" w:hAnsi="Candara" w:cs="Times New Roman"/>
+          <w:color w:val="000000"/>
+          <w:sz w:val="24"/>
+          <w:szCs w:val="24"/>
+          <w:lang w:eastAsia="en-GB"/>
+        </w:rPr>
+        <w:t>year</w:t>
+      </w:r>
+      <w:r>
+        <w:rPr>
+          <w:rFonts w:ascii="Candara" w:eastAsia="Times New Roman" w:hAnsi="Candara" w:cs="Times New Roman"/>
+          <w:color w:val="000000"/>
+          <w:sz w:val="24"/>
+          <w:szCs w:val="24"/>
+          <w:lang w:eastAsia="en-GB"/>
+        </w:rPr>
+        <w:t>. This needs to be paid prior to the start of each term or prior to attendance if you are making a midterm start. Additional costs may be incurred e.g. if specialist professionals or one to one teaching is required.</w:t>
       </w:r>
     </w:p>
     <w:p>
@@ -7091,6 +7111,8 @@
           <w:lang w:eastAsia="en-GB"/>
         </w:rPr>
       </w:pPr>
+      <w:bookmarkStart w:id="6" w:name="_GoBack"/>
+      <w:bookmarkEnd w:id="6"/>
     </w:p>
     <w:p>
       <w:pPr>
@@ -7377,7 +7399,7 @@
           <w:lang w:eastAsia="en-GB"/>
         </w:rPr>
       </w:pPr>
-      <w:bookmarkStart w:id="6" w:name="_Toc12195712"/>
+      <w:bookmarkStart w:id="7" w:name="_Toc12195712"/>
       <w:r>
         <w:rPr>
           <w:rFonts w:ascii="Candara" w:eastAsia="Arial" w:hAnsi="Candara" w:cs="Arial"/>
@@ -7387,7 +7409,7 @@
         </w:rPr>
         <w:t>ASSESSMENT</w:t>
       </w:r>
-      <w:bookmarkEnd w:id="6"/>
+      <w:bookmarkEnd w:id="7"/>
     </w:p>
     <w:p>
       <w:pPr>
@@ -7776,7 +7798,7 @@
           <w:sz w:val="24"/>
         </w:rPr>
       </w:pPr>
-      <w:bookmarkStart w:id="7" w:name="_Toc12195713"/>
+      <w:bookmarkStart w:id="8" w:name="_Toc12195713"/>
       <w:r>
         <w:rPr>
           <w:rFonts w:ascii="Candara" w:hAnsi="Candara"/>
@@ -7785,7 +7807,7 @@
         </w:rPr>
         <w:t>BULLYING</w:t>
       </w:r>
-      <w:bookmarkEnd w:id="7"/>
+      <w:bookmarkEnd w:id="8"/>
     </w:p>
     <w:p>
       <w:pPr>
@@ -8129,7 +8151,7 @@
           <w:szCs w:val="20"/>
         </w:rPr>
       </w:pPr>
-      <w:bookmarkStart w:id="8" w:name="_Toc12195714"/>
+      <w:bookmarkStart w:id="9" w:name="_Toc12195714"/>
       <w:r>
         <w:rPr>
           <w:rFonts w:ascii="Candara" w:hAnsi="Candara" w:cs="Times New Roman"/>
@@ -8138,7 +8160,7 @@
         </w:rPr>
         <w:t>Definitions of Bullying or harassment</w:t>
       </w:r>
-      <w:bookmarkEnd w:id="8"/>
+      <w:bookmarkEnd w:id="9"/>
     </w:p>
     <w:p>
       <w:pPr>
@@ -8659,7 +8681,7 @@
           <w:u w:val="single"/>
         </w:rPr>
       </w:pPr>
-      <w:bookmarkStart w:id="9" w:name="_Toc12195715"/>
+      <w:bookmarkStart w:id="10" w:name="_Toc12195715"/>
       <w:r>
         <w:rPr>
           <w:rFonts w:ascii="Candara" w:hAnsi="Candara"/>
@@ -8668,7 +8690,7 @@
         </w:rPr>
         <w:t>COMPLAINTS PROCEDURE</w:t>
       </w:r>
-      <w:bookmarkEnd w:id="9"/>
+      <w:bookmarkEnd w:id="10"/>
     </w:p>
     <w:p>
       <w:pPr>
@@ -8962,7 +8984,7 @@
           <w:sz w:val="24"/>
         </w:rPr>
       </w:pPr>
-      <w:bookmarkStart w:id="10" w:name="_Toc12195716"/>
+      <w:bookmarkStart w:id="11" w:name="_Toc12195716"/>
       <w:r>
         <w:rPr>
           <w:rFonts w:ascii="Candara" w:hAnsi="Candara"/>
@@ -8971,7 +8993,7 @@
         </w:rPr>
         <w:t>CONTACTS</w:t>
       </w:r>
-      <w:bookmarkEnd w:id="10"/>
+      <w:bookmarkEnd w:id="11"/>
     </w:p>
     <w:p>
       <w:pPr>
@@ -9935,7 +9957,7 @@
           <w:u w:val="single"/>
         </w:rPr>
       </w:pPr>
-      <w:bookmarkStart w:id="11" w:name="_Toc12195717"/>
+      <w:bookmarkStart w:id="12" w:name="_Toc12195717"/>
       <w:r>
         <w:rPr>
           <w:rFonts w:ascii="Candara" w:hAnsi="Candara"/>
@@ -9946,7 +9968,7 @@
         <w:lastRenderedPageBreak/>
         <w:t>CURRICULUM STATEMENT</w:t>
       </w:r>
-      <w:bookmarkEnd w:id="11"/>
+      <w:bookmarkEnd w:id="12"/>
     </w:p>
     <w:p>
       <w:pPr>
@@ -10210,7 +10232,7 @@
           <w:sz w:val="24"/>
         </w:rPr>
       </w:pPr>
-      <w:bookmarkStart w:id="12" w:name="_Toc12195718"/>
+      <w:bookmarkStart w:id="13" w:name="_Toc12195718"/>
       <w:r>
         <w:rPr>
           <w:rFonts w:ascii="Candara" w:hAnsi="Candara"/>
@@ -10219,7 +10241,7 @@
         </w:rPr>
         <w:t>EAL</w:t>
       </w:r>
-      <w:bookmarkEnd w:id="12"/>
+      <w:bookmarkEnd w:id="13"/>
     </w:p>
     <w:p>
       <w:pPr>
@@ -10478,8 +10500,8 @@
           <w:szCs w:val="24"/>
         </w:rPr>
       </w:pPr>
-      <w:bookmarkStart w:id="13" w:name="_Toc12195719"/>
-      <w:bookmarkStart w:id="14" w:name="_Hlk522112713"/>
+      <w:bookmarkStart w:id="14" w:name="_Toc12195719"/>
+      <w:bookmarkStart w:id="15" w:name="_Hlk522112713"/>
       <w:r>
         <w:rPr>
           <w:rFonts w:ascii="Candara" w:hAnsi="Candara"/>
@@ -10489,7 +10511,7 @@
         </w:rPr>
         <w:t>FAMILY PHOTOGRAPHS/DVD RECORDING</w:t>
       </w:r>
-      <w:bookmarkEnd w:id="13"/>
+      <w:bookmarkEnd w:id="14"/>
     </w:p>
     <w:p>
       <w:pPr>
@@ -10650,7 +10672,7 @@
         <w:t xml:space="preserve"> Policy on the web site or available from the school.</w:t>
       </w:r>
     </w:p>
-    <w:bookmarkEnd w:id="14"/>
+    <w:bookmarkEnd w:id="15"/>
     <w:p>
       <w:pPr>
         <w:tabs>
@@ -10727,7 +10749,7 @@
           <w:sz w:val="24"/>
         </w:rPr>
       </w:pPr>
-      <w:bookmarkStart w:id="15" w:name="_Toc12195720"/>
+      <w:bookmarkStart w:id="16" w:name="_Toc12195720"/>
       <w:r>
         <w:rPr>
           <w:rFonts w:ascii="Candara" w:hAnsi="Candara"/>
@@ -10737,7 +10759,7 @@
         <w:lastRenderedPageBreak/>
         <w:t>FIRST AID</w:t>
       </w:r>
-      <w:bookmarkEnd w:id="15"/>
+      <w:bookmarkEnd w:id="16"/>
     </w:p>
     <w:p>
       <w:pPr>
@@ -15009,7 +15031,7 @@
           <w:sz w:val="24"/>
         </w:rPr>
       </w:pPr>
-      <w:bookmarkStart w:id="16" w:name="_Toc12195721"/>
+      <w:bookmarkStart w:id="17" w:name="_Toc12195721"/>
       <w:r>
         <w:rPr>
           <w:rFonts w:ascii="Candara" w:hAnsi="Candara"/>
@@ -15026,7 +15048,7 @@
         </w:rPr>
         <w:t xml:space="preserve"> AND TALENTED/SEN POLICY</w:t>
       </w:r>
-      <w:bookmarkEnd w:id="16"/>
+      <w:bookmarkEnd w:id="17"/>
     </w:p>
     <w:p>
       <w:pPr>
@@ -15180,7 +15202,7 @@
           <w:szCs w:val="24"/>
         </w:rPr>
       </w:pPr>
-      <w:bookmarkStart w:id="17" w:name="_Toc12195722"/>
+      <w:bookmarkStart w:id="18" w:name="_Toc12195722"/>
       <w:r>
         <w:rPr>
           <w:rFonts w:ascii="Candara" w:hAnsi="Candara" w:cs="Arial"/>
@@ -15191,7 +15213,7 @@
         </w:rPr>
         <w:t>Governor</w:t>
       </w:r>
-      <w:bookmarkEnd w:id="17"/>
+      <w:bookmarkEnd w:id="18"/>
     </w:p>
     <w:p>
       <w:pPr>
@@ -15394,7 +15416,7 @@
           <w:sz w:val="24"/>
         </w:rPr>
       </w:pPr>
-      <w:bookmarkStart w:id="18" w:name="_Toc12195723"/>
+      <w:bookmarkStart w:id="19" w:name="_Toc12195723"/>
       <w:r>
         <w:rPr>
           <w:rFonts w:ascii="Candara" w:hAnsi="Candara"/>
@@ -15403,7 +15425,7 @@
         </w:rPr>
         <w:t>GUM</w:t>
       </w:r>
-      <w:bookmarkEnd w:id="18"/>
+      <w:bookmarkEnd w:id="19"/>
     </w:p>
     <w:p>
       <w:pPr>
@@ -15487,7 +15509,7 @@
           <w:sz w:val="24"/>
         </w:rPr>
       </w:pPr>
-      <w:bookmarkStart w:id="19" w:name="_Toc12195724"/>
+      <w:bookmarkStart w:id="20" w:name="_Toc12195724"/>
       <w:r>
         <w:rPr>
           <w:rFonts w:ascii="Candara" w:hAnsi="Candara"/>
@@ -15496,7 +15518,7 @@
         </w:rPr>
         <w:t>HEALTH AND SAFETY</w:t>
       </w:r>
-      <w:bookmarkEnd w:id="19"/>
+      <w:bookmarkEnd w:id="20"/>
     </w:p>
     <w:p>
       <w:pPr>
@@ -23323,7 +23345,7 @@
           <w:szCs w:val="24"/>
         </w:rPr>
       </w:pPr>
-      <w:bookmarkStart w:id="20" w:name="_Toc12195725"/>
+      <w:bookmarkStart w:id="21" w:name="_Toc12195725"/>
       <w:r>
         <w:rPr>
           <w:rFonts w:ascii="Candara" w:eastAsia="Calibri" w:hAnsi="Candara" w:cs="Arial"/>
@@ -23333,7 +23355,7 @@
         </w:rPr>
         <w:t>HOLIDAYS</w:t>
       </w:r>
-      <w:bookmarkEnd w:id="20"/>
+      <w:bookmarkEnd w:id="21"/>
     </w:p>
     <w:p>
       <w:pPr>
@@ -23477,25 +23499,7 @@
           <w:sz w:val="24"/>
           <w:szCs w:val="24"/>
         </w:rPr>
-        <w:t xml:space="preserve">Previously school leaders had been allowed to grant pupils leave of absence (of up to ten days) </w:t>
-      </w:r>
-      <w:proofErr w:type="gramStart"/>
-      <w:r>
-        <w:rPr>
-          <w:rFonts w:ascii="Candara" w:eastAsia="Calibri" w:hAnsi="Candara" w:cs="Arial"/>
-          <w:sz w:val="24"/>
-          <w:szCs w:val="24"/>
-        </w:rPr>
-        <w:t>for the purpose of</w:t>
-      </w:r>
-      <w:proofErr w:type="gramEnd"/>
-      <w:r>
-        <w:rPr>
-          <w:rFonts w:ascii="Candara" w:eastAsia="Calibri" w:hAnsi="Candara" w:cs="Arial"/>
-          <w:sz w:val="24"/>
-          <w:szCs w:val="24"/>
-        </w:rPr>
-        <w:t xml:space="preserve"> a family holiday in special circumstances.  The strengthening of these regulations will mean that such leave can only very rarely be authorised.  Parents/carers should therefore avoid taking holidays in term-time altogether. When parents/carers request absence for family holidays, the legal and academic guidelines and consequences are made clear to them.</w:t>
+        <w:t>Previously school leaders had been allowed to grant pupils leave of absence (of up to ten days) for the purpose of a family holiday in special circumstances.  The strengthening of these regulations will mean that such leave can only very rarely be authorised.  Parents/carers should therefore avoid taking holidays in term-time altogether. When parents/carers request absence for family holidays, the legal and academic guidelines and consequences are made clear to them.</w:t>
       </w:r>
     </w:p>
     <w:p>
@@ -23682,7 +23686,7 @@
           <w:u w:val="single"/>
         </w:rPr>
       </w:pPr>
-      <w:bookmarkStart w:id="21" w:name="_Toc12195726"/>
+      <w:bookmarkStart w:id="22" w:name="_Toc12195726"/>
       <w:r>
         <w:rPr>
           <w:rFonts w:ascii="Candara" w:hAnsi="Candara"/>
@@ -23691,7 +23695,7 @@
         </w:rPr>
         <w:t>HOMEWORK</w:t>
       </w:r>
-      <w:bookmarkEnd w:id="21"/>
+      <w:bookmarkEnd w:id="22"/>
     </w:p>
     <w:p>
       <w:pPr>
@@ -23798,7 +23802,7 @@
           <w:sz w:val="24"/>
         </w:rPr>
       </w:pPr>
-      <w:bookmarkStart w:id="22" w:name="_Toc12195727"/>
+      <w:bookmarkStart w:id="23" w:name="_Toc12195727"/>
       <w:r>
         <w:rPr>
           <w:rFonts w:ascii="Candara" w:hAnsi="Candara"/>
@@ -23807,7 +23811,7 @@
         </w:rPr>
         <w:t>KEEPING YOU INFORMED</w:t>
       </w:r>
-      <w:bookmarkEnd w:id="22"/>
+      <w:bookmarkEnd w:id="23"/>
     </w:p>
     <w:p>
       <w:pPr>
@@ -24000,7 +24004,7 @@
           <w:u w:val="single"/>
         </w:rPr>
       </w:pPr>
-      <w:bookmarkStart w:id="23" w:name="_Toc12195728"/>
+      <w:bookmarkStart w:id="24" w:name="_Toc12195728"/>
       <w:r>
         <w:rPr>
           <w:rFonts w:ascii="Candara" w:hAnsi="Candara"/>
@@ -24010,7 +24014,7 @@
         <w:lastRenderedPageBreak/>
         <w:t>LINKS BETWEEN HOME AND SCHOOL</w:t>
       </w:r>
-      <w:bookmarkEnd w:id="23"/>
+      <w:bookmarkEnd w:id="24"/>
     </w:p>
     <w:p>
       <w:pPr>
@@ -24238,7 +24242,7 @@
           <w:sz w:val="24"/>
         </w:rPr>
       </w:pPr>
-      <w:bookmarkStart w:id="24" w:name="_Toc12195729"/>
+      <w:bookmarkStart w:id="25" w:name="_Toc12195729"/>
       <w:r>
         <w:rPr>
           <w:rFonts w:ascii="Candara" w:hAnsi="Candara" w:cs="Arial"/>
@@ -24247,7 +24251,7 @@
         </w:rPr>
         <w:t>LOST PROPERTY</w:t>
       </w:r>
-      <w:bookmarkEnd w:id="24"/>
+      <w:bookmarkEnd w:id="25"/>
     </w:p>
     <w:p>
       <w:pPr>
@@ -24392,7 +24396,7 @@
           <w:sz w:val="24"/>
         </w:rPr>
       </w:pPr>
-      <w:bookmarkStart w:id="25" w:name="_Toc12195730"/>
+      <w:bookmarkStart w:id="26" w:name="_Toc12195730"/>
       <w:r>
         <w:rPr>
           <w:rFonts w:ascii="Candara" w:hAnsi="Candara"/>
@@ -24401,7 +24405,7 @@
         </w:rPr>
         <w:t>MEALS</w:t>
       </w:r>
-      <w:bookmarkEnd w:id="25"/>
+      <w:bookmarkEnd w:id="26"/>
     </w:p>
     <w:p>
       <w:pPr>
@@ -24568,7 +24572,7 @@
           <w:szCs w:val="24"/>
         </w:rPr>
       </w:pPr>
-      <w:bookmarkStart w:id="26" w:name="_Toc12195731"/>
+      <w:bookmarkStart w:id="27" w:name="_Toc12195731"/>
       <w:r>
         <w:rPr>
           <w:rFonts w:ascii="Candara" w:hAnsi="Candara" w:cs="Times New Roman"/>
@@ -24577,7 +24581,7 @@
         </w:rPr>
         <w:t>Packed lunch boxes</w:t>
       </w:r>
-      <w:bookmarkEnd w:id="26"/>
+      <w:bookmarkEnd w:id="27"/>
     </w:p>
     <w:p>
       <w:pPr>
@@ -24924,7 +24928,7 @@
           <w:lang w:val="en-US"/>
         </w:rPr>
       </w:pPr>
-      <w:bookmarkStart w:id="27" w:name="_Toc12195732"/>
+      <w:bookmarkStart w:id="28" w:name="_Toc12195732"/>
       <w:r>
         <w:rPr>
           <w:rFonts w:ascii="Candara" w:hAnsi="Candara" w:cs="Times New Roman"/>
@@ -24934,7 +24938,7 @@
         </w:rPr>
         <w:t>Drinks</w:t>
       </w:r>
-      <w:bookmarkEnd w:id="27"/>
+      <w:bookmarkEnd w:id="28"/>
     </w:p>
     <w:p>
       <w:pPr>
@@ -25087,7 +25091,7 @@
           <w:sz w:val="24"/>
         </w:rPr>
       </w:pPr>
-      <w:bookmarkStart w:id="28" w:name="_Toc12195733"/>
+      <w:bookmarkStart w:id="29" w:name="_Toc12195733"/>
       <w:r>
         <w:rPr>
           <w:rFonts w:ascii="Candara" w:hAnsi="Candara"/>
@@ -25096,7 +25100,7 @@
         </w:rPr>
         <w:t>MEDIA</w:t>
       </w:r>
-      <w:bookmarkEnd w:id="28"/>
+      <w:bookmarkEnd w:id="29"/>
     </w:p>
     <w:p>
       <w:pPr>
@@ -25230,7 +25234,7 @@
           <w:szCs w:val="26"/>
         </w:rPr>
       </w:pPr>
-      <w:bookmarkStart w:id="29" w:name="_Toc12195734"/>
+      <w:bookmarkStart w:id="30" w:name="_Toc12195734"/>
       <w:r>
         <w:rPr>
           <w:rFonts w:ascii="Candara" w:hAnsi="Candara"/>
@@ -25240,7 +25244,7 @@
         </w:rPr>
         <w:t>OFSTED REPORT</w:t>
       </w:r>
-      <w:bookmarkEnd w:id="29"/>
+      <w:bookmarkEnd w:id="30"/>
     </w:p>
     <w:p>
       <w:pPr>
@@ -25298,8 +25302,7 @@
           <w:sz w:val="24"/>
         </w:rPr>
       </w:pPr>
-      <w:bookmarkStart w:id="30" w:name="_Toc12195735"/>
-      <w:bookmarkStart w:id="31" w:name="_GoBack"/>
+      <w:bookmarkStart w:id="31" w:name="_Toc12195735"/>
       <w:r>
         <w:rPr>
           <w:rFonts w:ascii="Candara" w:hAnsi="Candara"/>
@@ -25308,9 +25311,8 @@
         </w:rPr>
         <w:t>OUT OF HOURS CHARGES</w:t>
       </w:r>
-      <w:bookmarkEnd w:id="30"/>
-    </w:p>
-    <w:bookmarkEnd w:id="31"/>
+      <w:bookmarkEnd w:id="31"/>
+    </w:p>
     <w:p>
       <w:pPr>
         <w:tabs>
@@ -25910,25 +25912,7 @@
           <w:sz w:val="24"/>
           <w:szCs w:val="20"/>
         </w:rPr>
-        <w:t xml:space="preserve">At Wribbenhall School we believe that </w:t>
-      </w:r>
-      <w:proofErr w:type="gramStart"/>
-      <w:r>
-        <w:rPr>
-          <w:rFonts w:ascii="Candara" w:eastAsia="Times New Roman" w:hAnsi="Candara" w:cs="Times New Roman"/>
-          <w:sz w:val="24"/>
-          <w:szCs w:val="20"/>
-        </w:rPr>
-        <w:t>in order to</w:t>
-      </w:r>
-      <w:proofErr w:type="gramEnd"/>
-      <w:r>
-        <w:rPr>
-          <w:rFonts w:ascii="Candara" w:eastAsia="Times New Roman" w:hAnsi="Candara" w:cs="Times New Roman"/>
-          <w:sz w:val="24"/>
-          <w:szCs w:val="20"/>
-        </w:rPr>
-        <w:t xml:space="preserve"> implement a policy of behaviour management effectively, it is essential that there is an ethos of mutual respect. Everyone has the right to their own opinion and to express that opinion, but consideration must be given to how and when that opinion is expressed to show sensitivity and regard for others. Children need to be encouraged to do this by being reminded and prompted, by discussion in circle time, by role play and by good role modelling. Respect needs to be apparent between adults, between children and adults and between children. In this way, every member of the school is valued and feels valued.</w:t>
+        <w:t>At Wribbenhall School we believe that in order to implement a policy of behaviour management effectively, it is essential that there is an ethos of mutual respect. Everyone has the right to their own opinion and to express that opinion, but consideration must be given to how and when that opinion is expressed to show sensitivity and regard for others. Children need to be encouraged to do this by being reminded and prompted, by discussion in circle time, by role play and by good role modelling. Respect needs to be apparent between adults, between children and adults and between children. In this way, every member of the school is valued and feels valued.</w:t>
       </w:r>
     </w:p>
     <w:p>
@@ -27264,25 +27248,7 @@
           <w:sz w:val="24"/>
           <w:szCs w:val="26"/>
         </w:rPr>
-        <w:t xml:space="preserve">The expected outcome of the investigation is to determine what is likely to have happened. The proprietor, or delegated person can use their previous knowledge of the children involved </w:t>
-      </w:r>
-      <w:proofErr w:type="gramStart"/>
-      <w:r>
-        <w:rPr>
-          <w:rFonts w:ascii="Candara" w:eastAsia="Times New Roman" w:hAnsi="Candara" w:cs="Times New Roman"/>
-          <w:sz w:val="24"/>
-          <w:szCs w:val="26"/>
-        </w:rPr>
-        <w:t>in order to</w:t>
-      </w:r>
-      <w:proofErr w:type="gramEnd"/>
-      <w:r>
-        <w:rPr>
-          <w:rFonts w:ascii="Candara" w:eastAsia="Times New Roman" w:hAnsi="Candara" w:cs="Times New Roman"/>
-          <w:sz w:val="24"/>
-          <w:szCs w:val="26"/>
-        </w:rPr>
-        <w:t xml:space="preserve"> come to their final conclusions. The proprietor, or delegated person will then determine the sanction to be used. The punishment used must be reasonable and must not breach any other legislation (e.g. disability, SEN, race and other equality acts).</w:t>
+        <w:t>The expected outcome of the investigation is to determine what is likely to have happened. The proprietor, or delegated person can use their previous knowledge of the children involved in order to come to their final conclusions. The proprietor, or delegated person will then determine the sanction to be used. The punishment used must be reasonable and must not breach any other legislation (e.g. disability, SEN, race and other equality acts).</w:t>
       </w:r>
     </w:p>
     <w:p>
@@ -28368,21 +28334,7 @@
         <w:rPr>
           <w:rFonts w:ascii="Candara" w:eastAsia="Times New Roman" w:hAnsi="Candara" w:cs="Arial"/>
         </w:rPr>
-        <w:t xml:space="preserve">We are also required to pass some information to any new school your child attends </w:t>
-      </w:r>
-      <w:proofErr w:type="gramStart"/>
-      <w:r>
-        <w:rPr>
-          <w:rFonts w:ascii="Candara" w:eastAsia="Times New Roman" w:hAnsi="Candara" w:cs="Arial"/>
-        </w:rPr>
-        <w:t>subsequent to</w:t>
-      </w:r>
-      <w:proofErr w:type="gramEnd"/>
-      <w:r>
-        <w:rPr>
-          <w:rFonts w:ascii="Candara" w:eastAsia="Times New Roman" w:hAnsi="Candara" w:cs="Arial"/>
-        </w:rPr>
-        <w:t xml:space="preserve"> being enrolled at Wribbenhall School.</w:t>
+        <w:t>We are also required to pass some information to any new school your child attends subsequent to being enrolled at Wribbenhall School.</w:t>
       </w:r>
     </w:p>
     <w:p>
@@ -31489,15 +31441,7 @@
                                 <w:sz w:val="24"/>
                                 <w:szCs w:val="24"/>
                               </w:rPr>
-                              <w:t xml:space="preserve"> is emphasised from the moment a child starts in our school.  We recognise that some children already have many of the pre-reading skills and an enjoyment of books, which are so important, but others may not yet have this experience. So, our </w:t>
-                            </w:r>
-                            <w:r>
-                              <w:rPr>
-                                <w:rFonts w:ascii="Candara" w:hAnsi="Candara" w:cs="Arial"/>
-                                <w:sz w:val="24"/>
-                                <w:szCs w:val="24"/>
-                              </w:rPr>
-                              <w:t>first priority is to establish each child’s starting point.</w:t>
+                              <w:t xml:space="preserve"> is emphasised from the moment a child starts in our school.  We recognise that some children already have many of the pre-reading skills and an enjoyment of books, which are so important, but others may not yet have this experience. So, our first priority is to establish each child’s starting point.</w:t>
                             </w:r>
                           </w:p>
                           <w:p>
@@ -36166,7 +36110,7 @@
                               <w:tblLook w:val="01E0" w:firstRow="1" w:lastRow="1" w:firstColumn="1" w:lastColumn="1" w:noHBand="0" w:noVBand="0"/>
                             </w:tblPr>
                             <w:tblGrid>
-                              <w:gridCol w:w="10128"/>
+                              <w:gridCol w:w="10143"/>
                             </w:tblGrid>
                             <w:tr>
                               <w:tc>
@@ -36940,7 +36884,7 @@
                               <w:tblLook w:val="01E0" w:firstRow="1" w:lastRow="1" w:firstColumn="1" w:lastColumn="1" w:noHBand="0" w:noVBand="0"/>
                             </w:tblPr>
                             <w:tblGrid>
-                              <w:gridCol w:w="10128"/>
+                              <w:gridCol w:w="10143"/>
                             </w:tblGrid>
                             <w:tr>
                               <w:trPr>
@@ -37791,7 +37735,7 @@
                         <w:tblLook w:val="01E0" w:firstRow="1" w:lastRow="1" w:firstColumn="1" w:lastColumn="1" w:noHBand="0" w:noVBand="0"/>
                       </w:tblPr>
                       <w:tblGrid>
-                        <w:gridCol w:w="10128"/>
+                        <w:gridCol w:w="10143"/>
                       </w:tblGrid>
                       <w:tr>
                         <w:tc>
@@ -38565,7 +38509,7 @@
                         <w:tblLook w:val="01E0" w:firstRow="1" w:lastRow="1" w:firstColumn="1" w:lastColumn="1" w:noHBand="0" w:noVBand="0"/>
                       </w:tblPr>
                       <w:tblGrid>
-                        <w:gridCol w:w="10128"/>
+                        <w:gridCol w:w="10143"/>
                       </w:tblGrid>
                       <w:tr>
                         <w:trPr>
@@ -40476,7 +40420,7 @@
                               <w:tblLook w:val="01E0" w:firstRow="1" w:lastRow="1" w:firstColumn="1" w:lastColumn="1" w:noHBand="0" w:noVBand="0"/>
                             </w:tblPr>
                             <w:tblGrid>
-                              <w:gridCol w:w="10128"/>
+                              <w:gridCol w:w="10143"/>
                             </w:tblGrid>
                             <w:tr>
                               <w:tc>
@@ -41240,7 +41184,7 @@
                               <w:tblLook w:val="01E0" w:firstRow="1" w:lastRow="1" w:firstColumn="1" w:lastColumn="1" w:noHBand="0" w:noVBand="0"/>
                             </w:tblPr>
                             <w:tblGrid>
-                              <w:gridCol w:w="10128"/>
+                              <w:gridCol w:w="10143"/>
                             </w:tblGrid>
                             <w:tr>
                               <w:tc>
@@ -42161,7 +42105,7 @@
                         <w:tblLook w:val="01E0" w:firstRow="1" w:lastRow="1" w:firstColumn="1" w:lastColumn="1" w:noHBand="0" w:noVBand="0"/>
                       </w:tblPr>
                       <w:tblGrid>
-                        <w:gridCol w:w="10128"/>
+                        <w:gridCol w:w="10143"/>
                       </w:tblGrid>
                       <w:tr>
                         <w:tc>
@@ -42925,7 +42869,7 @@
                         <w:tblLook w:val="01E0" w:firstRow="1" w:lastRow="1" w:firstColumn="1" w:lastColumn="1" w:noHBand="0" w:noVBand="0"/>
                       </w:tblPr>
                       <w:tblGrid>
-                        <w:gridCol w:w="10128"/>
+                        <w:gridCol w:w="10143"/>
                       </w:tblGrid>
                       <w:tr>
                         <w:tc>
@@ -47848,7 +47792,7 @@
       </w:pPr>
     </w:pPrDefault>
   </w:docDefaults>
-  <w:latentStyles w:defLockedState="0" w:defUIPriority="99" w:defSemiHidden="0" w:defUnhideWhenUsed="0" w:defQFormat="0" w:count="375">
+  <w:latentStyles w:defLockedState="0" w:defUIPriority="99" w:defSemiHidden="0" w:defUnhideWhenUsed="0" w:defQFormat="0" w:count="377">
     <w:lsdException w:name="Normal" w:uiPriority="0" w:qFormat="1"/>
     <w:lsdException w:name="heading 1" w:uiPriority="9" w:qFormat="1"/>
     <w:lsdException w:name="heading 2" w:semiHidden="1" w:uiPriority="9" w:unhideWhenUsed="1" w:qFormat="1"/>
@@ -47954,7 +47898,6 @@
     <w:lsdException w:name="HTML Sample" w:semiHidden="1" w:unhideWhenUsed="1"/>
     <w:lsdException w:name="HTML Typewriter" w:semiHidden="1" w:unhideWhenUsed="1"/>
     <w:lsdException w:name="HTML Variable" w:semiHidden="1" w:unhideWhenUsed="1"/>
-    <w:lsdException w:name="Normal Table" w:semiHidden="1" w:unhideWhenUsed="1"/>
     <w:lsdException w:name="annotation subject" w:semiHidden="1" w:unhideWhenUsed="1"/>
     <w:lsdException w:name="No List" w:semiHidden="1" w:unhideWhenUsed="1"/>
     <w:lsdException w:name="Outline List 1" w:semiHidden="1" w:unhideWhenUsed="1"/>
@@ -48000,11 +47943,9 @@
     <w:lsdException w:name="Table Subtle 1" w:semiHidden="1" w:unhideWhenUsed="1"/>
     <w:lsdException w:name="Table Subtle 2" w:semiHidden="1" w:unhideWhenUsed="1"/>
     <w:lsdException w:name="Table Web 1" w:semiHidden="1" w:unhideWhenUsed="1"/>
-    <w:lsdException w:name="Table Web 2" w:semiHidden="1" w:unhideWhenUsed="1"/>
     <w:lsdException w:name="Table Web 3" w:semiHidden="1" w:unhideWhenUsed="1"/>
     <w:lsdException w:name="Balloon Text" w:semiHidden="1" w:unhideWhenUsed="1"/>
     <w:lsdException w:name="Table Grid" w:uiPriority="59"/>
-    <w:lsdException w:name="Table Theme" w:semiHidden="1" w:unhideWhenUsed="1"/>
     <w:lsdException w:name="Placeholder Text" w:semiHidden="1"/>
     <w:lsdException w:name="No Spacing" w:uiPriority="1" w:qFormat="1"/>
     <w:lsdException w:name="Light Shading" w:uiPriority="60"/>
@@ -48224,6 +48165,8 @@
     <w:lsdException w:name="Smart Hyperlink" w:semiHidden="1" w:unhideWhenUsed="1"/>
     <w:lsdException w:name="Hashtag" w:semiHidden="1" w:unhideWhenUsed="1"/>
     <w:lsdException w:name="Unresolved Mention" w:semiHidden="1" w:unhideWhenUsed="1"/>
+    <w:lsdException w:name="Smart Link" w:semiHidden="1" w:unhideWhenUsed="1"/>
+    <w:lsdException w:name="Smart Link Error" w:semiHidden="1" w:unhideWhenUsed="1"/>
   </w:latentStyles>
   <w:style w:type="paragraph" w:default="1" w:styleId="Normal">
     <w:name w:val="Normal"/>
@@ -49584,7 +49527,7 @@
 </file>
 
 <file path=customXml/itemProps1.xml><?xml version="1.0" encoding="utf-8"?>
-<ds:datastoreItem xmlns:ds="http://schemas.openxmlformats.org/officeDocument/2006/customXml" ds:itemID="{0077B44A-1DC9-4901-92C2-2B5C83FFA5F5}">
+<ds:datastoreItem xmlns:ds="http://schemas.openxmlformats.org/officeDocument/2006/customXml" ds:itemID="{CC82230D-1009-4682-A7F6-C5F4E0CB57F6}">
   <ds:schemaRefs>
     <ds:schemaRef ds:uri="http://schemas.openxmlformats.org/officeDocument/2006/bibliography"/>
   </ds:schemaRefs>

</xml_diff>